<commit_message>
rol con emicion y validacion de certificado
</commit_message>
<xml_diff>
--- a/CertificacionDocumentosDigitalesBlockchain.docx
+++ b/CertificacionDocumentosDigitalesBlockchain.docx
@@ -4993,7 +4993,13 @@
         <w:t>Crear un prototipo de aplicación web utilizando tecnología blockchain para la certificación de la culminación de estudios del idioma inglés en</w:t>
       </w:r>
       <w:r>
-        <w:t xml:space="preserve"> el Instituto académico de Idiomas de</w:t>
+        <w:t xml:space="preserve"> el Instituto </w:t>
+      </w:r>
+      <w:r>
+        <w:t>A</w:t>
+      </w:r>
+      <w:r>
+        <w:t>cadémico de Idiomas de</w:t>
       </w:r>
       <w:r>
         <w:t xml:space="preserve"> la Universidad Central del Ecuador, garantizando la autenticidad, seguridad y transparencia en la validación de los certificados académicos.</w:t>
@@ -9139,13 +9145,17 @@
         <w:pStyle w:val="Ttulo4"/>
       </w:pPr>
       <w:r>
-        <w:t xml:space="preserve">Identificación de </w:t>
-      </w:r>
-      <w:proofErr w:type="spellStart"/>
-      <w:r>
-        <w:t>Stakeholders</w:t>
-      </w:r>
-      <w:proofErr w:type="spellEnd"/>
+        <w:t>Identificación d</w:t>
+      </w:r>
+      <w:r>
+        <w:t>e</w:t>
+      </w:r>
+      <w:r>
+        <w:t xml:space="preserve"> proceso</w:t>
+      </w:r>
+      <w:r>
+        <w:t>s</w:t>
+      </w:r>
     </w:p>
     <w:p>
       <w:r>
@@ -9367,24 +9377,44 @@
         <w:t>. 1. Hallazgos</w:t>
       </w:r>
     </w:p>
+    <w:p>
+      <w:pPr>
+        <w:pStyle w:val="Ttulo4"/>
+      </w:pPr>
+      <w:r>
+        <w:t>Identificación de los Stakeholders</w:t>
+      </w:r>
+    </w:p>
+    <w:p>
+      <w:r>
+        <w:t xml:space="preserve">Para reconocer a los stakeholders, </w:t>
+      </w:r>
+      <w:r>
+        <w:t>es fundamental analizar qué actores interactuarán con el prototipo de la aplicación</w:t>
+      </w:r>
+      <w:r>
+        <w:t>, e</w:t>
+      </w:r>
+      <w:r>
+        <w:t xml:space="preserve">sto permitirá determinar el rol de cada participante dentro del sistema y la </w:t>
+      </w:r>
+      <w:r>
+        <w:t>relación</w:t>
+      </w:r>
+      <w:r>
+        <w:t xml:space="preserve"> entre ellos.</w:t>
+      </w:r>
+      <w:r>
+        <w:t xml:space="preserve"> </w:t>
+      </w:r>
+      <w:r>
+        <w:t>Basándonos en la sección anterior de este documento, se pueden identificar los siguientes actores:</w:t>
+      </w:r>
+      <w:r>
+        <w:t xml:space="preserve"> </w:t>
+      </w:r>
+    </w:p>
     <w:p/>
-    <w:p>
-      <w:r>
-        <w:t>B</w:t>
-      </w:r>
-      <w:r>
-        <w:t>asándonos</w:t>
-      </w:r>
-      <w:r>
-        <w:t xml:space="preserve"> en la </w:t>
-      </w:r>
-      <w:r>
-        <w:t>sección</w:t>
-      </w:r>
-      <w:r>
-        <w:t xml:space="preserve"> anterior de este trabajo, podemos identificar a los siguientes autores:</w:t>
-      </w:r>
-    </w:p>
     <w:tbl>
       <w:tblPr>
         <w:tblStyle w:val="TablaTesis"/>
@@ -9401,7 +9431,17 @@
             <w:tcW w:w="4508" w:type="dxa"/>
           </w:tcPr>
           <w:p>
+            <w:pPr>
+              <w:rPr>
+                <w:b/>
+                <w:bCs/>
+              </w:rPr>
+            </w:pPr>
             <w:r>
+              <w:rPr>
+                <w:b/>
+                <w:bCs/>
+              </w:rPr>
               <w:t>Rol</w:t>
             </w:r>
           </w:p>
@@ -9411,10 +9451,24 @@
             <w:tcW w:w="4508" w:type="dxa"/>
           </w:tcPr>
           <w:p>
+            <w:pPr>
+              <w:rPr>
+                <w:b/>
+                <w:bCs/>
+              </w:rPr>
+            </w:pPr>
             <w:r>
+              <w:rPr>
+                <w:b/>
+                <w:bCs/>
+              </w:rPr>
               <w:t>D</w:t>
             </w:r>
             <w:r>
+              <w:rPr>
+                <w:b/>
+                <w:bCs/>
+              </w:rPr>
               <w:t>escripción</w:t>
             </w:r>
           </w:p>
@@ -9427,7 +9481,7 @@
           </w:tcPr>
           <w:p>
             <w:r>
-              <w:t>Alumno</w:t>
+              <w:t>Estudiante</w:t>
             </w:r>
           </w:p>
         </w:tc>
@@ -9440,7 +9494,55 @@
               <w:rPr>
                 <w:lang w:val="es-EC"/>
               </w:rPr>
-              <w:t>Él es el actor que recibirá el certificado. Puede recibir un certificado de la institución y puede cargar su propio certificado que puede ser validado por una institución. El estudiante también puede compartir sus certificados con el empleador.</w:t>
+              <w:t>Él es el actor que recib</w:t>
+            </w:r>
+            <w:r>
+              <w:rPr>
+                <w:lang w:val="es-EC"/>
+              </w:rPr>
+              <w:t>e</w:t>
+            </w:r>
+            <w:r>
+              <w:rPr>
+                <w:lang w:val="es-EC"/>
+              </w:rPr>
+              <w:t xml:space="preserve"> el certificado</w:t>
+            </w:r>
+            <w:r>
+              <w:rPr>
+                <w:lang w:val="es-EC"/>
+              </w:rPr>
+              <w:t xml:space="preserve"> </w:t>
+            </w:r>
+            <w:r>
+              <w:rPr>
+                <w:lang w:val="es-EC"/>
+              </w:rPr>
+              <w:t>emitido por el</w:t>
+            </w:r>
+            <w:r>
+              <w:rPr>
+                <w:lang w:val="es-EC"/>
+              </w:rPr>
+              <w:t xml:space="preserve"> Instituto</w:t>
+            </w:r>
+            <w:r>
+              <w:rPr>
+                <w:lang w:val="es-EC"/>
+              </w:rPr>
+              <w:t xml:space="preserve"> y puede cargar</w:t>
+            </w:r>
+            <w:r>
+              <w:t xml:space="preserve"> documentos previamente validados por otras instituciones</w:t>
+            </w:r>
+            <w:r>
+              <w:rPr>
+                <w:lang w:val="es-EC"/>
+              </w:rPr>
+              <w:t xml:space="preserve">. </w:t>
+            </w:r>
+            <w:r>
+              <w:t>Además, el estudiante puede compartir sus certificados con terceros.</w:t>
             </w:r>
           </w:p>
         </w:tc>
@@ -9462,17 +9564,17 @@
           </w:tcPr>
           <w:p>
             <w:r>
-              <w:rPr>
-                <w:lang w:val="es-EC"/>
-              </w:rPr>
-              <w:t xml:space="preserve">Es el actor quien validará el certificado emitido. Este actor puede cargar sus certificados, almacenarlos y enviarlos al estudiante, sin embargo, también </w:t>
+              <w:t xml:space="preserve">Es el actor encargado de emitir y validar los certificados. Tiene la </w:t>
+            </w:r>
+            <w:r>
+              <w:lastRenderedPageBreak/>
+              <w:t>capacidad de generar, almacenar y enviar los certificados tanto al estudiante como a otras dependencias de la universidad. Además, puede recibir solicitudes del estudiante para validar un certificado</w:t>
             </w:r>
             <w:r>
               <w:rPr>
                 <w:lang w:val="es-EC"/>
               </w:rPr>
-              <w:lastRenderedPageBreak/>
-              <w:t>puede recibir solicitudes del estudiante para validar un certificado, una vez realizada esta validación.</w:t>
+              <w:t>.</w:t>
             </w:r>
           </w:p>
         </w:tc>
@@ -9491,7 +9593,13 @@
               <w:t>dependencias</w:t>
             </w:r>
             <w:r>
-              <w:t xml:space="preserve"> de la universidad</w:t>
+              <w:t xml:space="preserve"> de la </w:t>
+            </w:r>
+            <w:r>
+              <w:t>U</w:t>
+            </w:r>
+            <w:r>
+              <w:t>niversidad</w:t>
             </w:r>
           </w:p>
         </w:tc>
@@ -9501,17 +9609,44 @@
           </w:tcPr>
           <w:p>
             <w:r>
-              <w:rPr>
-                <w:lang w:val="es-EC"/>
-              </w:rPr>
-              <w:t>Este actor podrá ver el certificado si el estudiante permite el acceso. Estos certificados ya han sido validados por la institución.</w:t>
+              <w:t>Este actor tiene la capacidad de consultar los certificados del estudiante, los cuales han sido previamente validados por el Instituto.</w:t>
             </w:r>
           </w:p>
         </w:tc>
       </w:tr>
     </w:tbl>
     <w:p/>
-    <w:p/>
+    <w:p>
+      <w:pPr>
+        <w:pStyle w:val="Ttulo4"/>
+      </w:pPr>
+      <w:r>
+        <w:t>Funciones del prototipo</w:t>
+      </w:r>
+    </w:p>
+    <w:p>
+      <w:r>
+        <w:t>Este apartado describe las funciones específicas de</w:t>
+      </w:r>
+      <w:r>
+        <w:t>l sistema</w:t>
+      </w:r>
+      <w:r>
+        <w:t xml:space="preserve"> para la emisión y validación de certificados académicos en inglés, tomando en cuenta el perfil del usuario que interactúa con él. El enfoque principal es analizar las acciones del sistema, resaltando la validación de los certificados de</w:t>
+      </w:r>
+      <w:r>
+        <w:t>l idioma</w:t>
+      </w:r>
+      <w:r>
+        <w:t xml:space="preserve"> inglés como un caso de uso esencial. El primer caso de uso de nivel cero se presenta en la Figura 4. En esta sección se detallan las principales funcionalidades del actor responsable de validar el certificado y </w:t>
+      </w:r>
+      <w:r>
+        <w:t>del</w:t>
+      </w:r>
+      <w:r>
+        <w:t xml:space="preserve"> usuario final, en los procesos de emisión y validación segura de los certificados académicos.</w:t>
+      </w:r>
+    </w:p>
     <w:p>
       <w:pPr>
         <w:rPr>
@@ -9534,6 +9669,7 @@
           <w:noProof/>
           <w:szCs w:val="24"/>
         </w:rPr>
+        <w:lastRenderedPageBreak/>
         <w:drawing>
           <wp:inline distT="0" distB="0" distL="0" distR="0" wp14:anchorId="650F840A" wp14:editId="5F8A29EF">
             <wp:extent cx="5731510" cy="3119755"/>
@@ -19316,6 +19452,7 @@
   <w:style w:type="character" w:default="1" w:styleId="Fuentedeprrafopredeter">
     <w:name w:val="Default Paragraph Font"/>
     <w:uiPriority w:val="1"/>
+    <w:semiHidden/>
     <w:unhideWhenUsed/>
   </w:style>
   <w:style w:type="table" w:default="1" w:styleId="Tablanormal">

</xml_diff>